<commit_message>
Tarea_Sem_4 corregida y enviada
</commit_message>
<xml_diff>
--- a/Sem4/Tarea_Sem_4/Jorge_Cardenas_Tarea4.docx
+++ b/Sem4/Tarea_Sem_4/Jorge_Cardenas_Tarea4.docx
@@ -3103,667 +3103,100 @@
         </w:rPr>
       </w:pPr>
     </w:p>
-    <w:tbl>
-      <w:tblPr>
-        <w:tblStyle w:val="Tablaconcuadrcula5oscura-nfasis6"/>
-        <w:tblW w:w="14078" w:type="dxa"/>
-        <w:tblLook w:val="04A0" w:firstRow="1" w:lastRow="0" w:firstColumn="1" w:lastColumn="0" w:noHBand="0" w:noVBand="1"/>
-      </w:tblPr>
-      <w:tblGrid>
-        <w:gridCol w:w="3079"/>
-        <w:gridCol w:w="3109"/>
-        <w:gridCol w:w="3461"/>
-        <w:gridCol w:w="4429"/>
-      </w:tblGrid>
-      <w:tr>
-        <w:trPr>
-          <w:cnfStyle w:val="100000000000" w:firstRow="1" w:lastRow="0" w:firstColumn="0" w:lastColumn="0" w:oddVBand="0" w:evenVBand="0" w:oddHBand="0" w:evenHBand="0" w:firstRowFirstColumn="0" w:firstRowLastColumn="0" w:lastRowFirstColumn="0" w:lastRowLastColumn="0"/>
-          <w:trHeight w:val="574"/>
-        </w:trPr>
-        <w:tc>
-          <w:tcPr>
-            <w:cnfStyle w:val="001000000000" w:firstRow="0" w:lastRow="0" w:firstColumn="1" w:lastColumn="0" w:oddVBand="0" w:evenVBand="0" w:oddHBand="0" w:evenHBand="0" w:firstRowFirstColumn="0" w:firstRowLastColumn="0" w:lastRowFirstColumn="0" w:lastRowLastColumn="0"/>
-            <w:tcW w:w="3079" w:type="dxa"/>
-            <w:vAlign w:val="center"/>
-            <w:hideMark/>
-          </w:tcPr>
-          <w:p>
-            <w:pPr>
-              <w:jc w:val="center"/>
-              <w:rPr>
-                <w:rFonts w:ascii="Arial" w:hAnsi="Arial" w:cs="Arial"/>
-                <w:color w:val="000000"/>
-                <w:szCs w:val="20"/>
-                <w:lang w:val="es-CL" w:eastAsia="es-CL"/>
-              </w:rPr>
-            </w:pPr>
-            <w:r>
-              <w:rPr>
-                <w:rFonts w:ascii="Arial" w:hAnsi="Arial" w:cs="Arial"/>
-                <w:color w:val="000000"/>
-                <w:szCs w:val="20"/>
-                <w:lang w:val="es-CL" w:eastAsia="es-CL"/>
-              </w:rPr>
-              <w:t>Tema / Antecedente</w:t>
-            </w:r>
-          </w:p>
-        </w:tc>
-        <w:tc>
-          <w:tcPr>
-            <w:tcW w:w="3109" w:type="dxa"/>
-            <w:vAlign w:val="center"/>
-            <w:hideMark/>
-          </w:tcPr>
-          <w:p>
-            <w:pPr>
-              <w:jc w:val="center"/>
-              <w:cnfStyle w:val="100000000000" w:firstRow="1" w:lastRow="0" w:firstColumn="0" w:lastColumn="0" w:oddVBand="0" w:evenVBand="0" w:oddHBand="0" w:evenHBand="0" w:firstRowFirstColumn="0" w:firstRowLastColumn="0" w:lastRowFirstColumn="0" w:lastRowLastColumn="0"/>
-              <w:rPr>
-                <w:rFonts w:ascii="Arial" w:hAnsi="Arial" w:cs="Arial"/>
-                <w:color w:val="000000"/>
-                <w:szCs w:val="20"/>
-                <w:lang w:val="es-CL" w:eastAsia="es-CL"/>
-              </w:rPr>
-            </w:pPr>
-            <w:r>
-              <w:rPr>
-                <w:rFonts w:ascii="Arial" w:hAnsi="Arial" w:cs="Arial"/>
-                <w:color w:val="000000"/>
-                <w:szCs w:val="20"/>
-                <w:lang w:val="es-CL" w:eastAsia="es-CL"/>
-              </w:rPr>
-              <w:t>Referencia</w:t>
-            </w:r>
-          </w:p>
-        </w:tc>
-        <w:tc>
-          <w:tcPr>
-            <w:tcW w:w="3461" w:type="dxa"/>
-            <w:vAlign w:val="center"/>
-            <w:hideMark/>
-          </w:tcPr>
-          <w:p>
-            <w:pPr>
-              <w:jc w:val="center"/>
-              <w:cnfStyle w:val="100000000000" w:firstRow="1" w:lastRow="0" w:firstColumn="0" w:lastColumn="0" w:oddVBand="0" w:evenVBand="0" w:oddHBand="0" w:evenHBand="0" w:firstRowFirstColumn="0" w:firstRowLastColumn="0" w:lastRowFirstColumn="0" w:lastRowLastColumn="0"/>
-              <w:rPr>
-                <w:rFonts w:ascii="Arial" w:hAnsi="Arial" w:cs="Arial"/>
-                <w:color w:val="000000"/>
-                <w:szCs w:val="20"/>
-                <w:lang w:val="es-CL" w:eastAsia="es-CL"/>
-              </w:rPr>
-            </w:pPr>
-            <w:r>
-              <w:rPr>
-                <w:rFonts w:ascii="Arial" w:hAnsi="Arial" w:cs="Arial"/>
-                <w:color w:val="000000"/>
-                <w:szCs w:val="20"/>
-                <w:lang w:val="es-CL" w:eastAsia="es-CL"/>
-              </w:rPr>
-              <w:t>Descripción</w:t>
-            </w:r>
-          </w:p>
-        </w:tc>
-        <w:tc>
-          <w:tcPr>
-            <w:tcW w:w="4429" w:type="dxa"/>
-            <w:noWrap/>
-            <w:vAlign w:val="center"/>
-            <w:hideMark/>
-          </w:tcPr>
-          <w:p>
-            <w:pPr>
-              <w:jc w:val="center"/>
-              <w:cnfStyle w:val="100000000000" w:firstRow="1" w:lastRow="0" w:firstColumn="0" w:lastColumn="0" w:oddVBand="0" w:evenVBand="0" w:oddHBand="0" w:evenHBand="0" w:firstRowFirstColumn="0" w:firstRowLastColumn="0" w:lastRowFirstColumn="0" w:lastRowLastColumn="0"/>
-              <w:rPr>
-                <w:rFonts w:ascii="Arial" w:hAnsi="Arial" w:cs="Arial"/>
-                <w:color w:val="000000"/>
-                <w:szCs w:val="20"/>
-                <w:lang w:val="es-CL" w:eastAsia="es-CL"/>
-              </w:rPr>
-            </w:pPr>
-            <w:r>
-              <w:rPr>
-                <w:rFonts w:ascii="Arial" w:hAnsi="Arial" w:cs="Arial"/>
-                <w:color w:val="000000"/>
-                <w:szCs w:val="20"/>
-                <w:lang w:val="es-CL" w:eastAsia="es-CL"/>
-              </w:rPr>
-              <w:t>Relevancia para el Proyecto</w:t>
-            </w:r>
-          </w:p>
-        </w:tc>
-      </w:tr>
-      <w:tr>
-        <w:trPr>
-          <w:cnfStyle w:val="000000100000" w:firstRow="0" w:lastRow="0" w:firstColumn="0" w:lastColumn="0" w:oddVBand="0" w:evenVBand="0" w:oddHBand="1" w:evenHBand="0" w:firstRowFirstColumn="0" w:firstRowLastColumn="0" w:lastRowFirstColumn="0" w:lastRowLastColumn="0"/>
-          <w:trHeight w:val="1511"/>
-        </w:trPr>
-        <w:tc>
-          <w:tcPr>
-            <w:cnfStyle w:val="001000000000" w:firstRow="0" w:lastRow="0" w:firstColumn="1" w:lastColumn="0" w:oddVBand="0" w:evenVBand="0" w:oddHBand="0" w:evenHBand="0" w:firstRowFirstColumn="0" w:firstRowLastColumn="0" w:lastRowFirstColumn="0" w:lastRowLastColumn="0"/>
-            <w:tcW w:w="3079" w:type="dxa"/>
-            <w:vAlign w:val="center"/>
-            <w:hideMark/>
-          </w:tcPr>
-          <w:p>
-            <w:pPr>
-              <w:jc w:val="left"/>
-              <w:rPr>
-                <w:rFonts w:ascii="Arial" w:hAnsi="Arial" w:cs="Arial"/>
-                <w:color w:val="000000"/>
-                <w:szCs w:val="20"/>
-                <w:lang w:val="es-CL" w:eastAsia="es-CL"/>
-              </w:rPr>
-            </w:pPr>
-            <w:r>
-              <w:rPr>
-                <w:rFonts w:ascii="Arial" w:hAnsi="Arial" w:cs="Arial"/>
-                <w:color w:val="000000"/>
-                <w:szCs w:val="20"/>
-                <w:lang w:val="es-CL" w:eastAsia="es-CL"/>
-              </w:rPr>
-              <w:t>1. Monitoreo Hídrico Rural en Latinoamérica</w:t>
-            </w:r>
-          </w:p>
-        </w:tc>
-        <w:tc>
-          <w:tcPr>
-            <w:tcW w:w="3109" w:type="dxa"/>
-            <w:hideMark/>
-          </w:tcPr>
-          <w:p>
-            <w:pPr>
-              <w:jc w:val="left"/>
-              <w:cnfStyle w:val="000000100000" w:firstRow="0" w:lastRow="0" w:firstColumn="0" w:lastColumn="0" w:oddVBand="0" w:evenVBand="0" w:oddHBand="1" w:evenHBand="0" w:firstRowFirstColumn="0" w:firstRowLastColumn="0" w:lastRowFirstColumn="0" w:lastRowLastColumn="0"/>
-              <w:rPr>
-                <w:rFonts w:ascii="Arial" w:hAnsi="Arial" w:cs="Arial"/>
-                <w:color w:val="000000"/>
-                <w:szCs w:val="20"/>
-                <w:lang w:val="es-CL" w:eastAsia="es-CL"/>
-              </w:rPr>
-            </w:pPr>
-            <w:r>
-              <w:rPr>
-                <w:rFonts w:ascii="Arial" w:hAnsi="Arial" w:cs="Arial"/>
-                <w:color w:val="000000"/>
-                <w:szCs w:val="20"/>
-                <w:lang w:val="es-CL" w:eastAsia="es-CL"/>
-              </w:rPr>
-              <w:t xml:space="preserve">Alcívar Giler, S. N. (2023). Implementación de sistema de monitoreo de variables hídricas mediante </w:t>
-            </w:r>
-            <w:proofErr w:type="spellStart"/>
-            <w:r>
-              <w:rPr>
-                <w:rFonts w:ascii="Arial" w:hAnsi="Arial" w:cs="Arial"/>
-                <w:color w:val="000000"/>
-                <w:szCs w:val="20"/>
-                <w:lang w:val="es-CL" w:eastAsia="es-CL"/>
-              </w:rPr>
-              <w:t>dashboard</w:t>
-            </w:r>
-            <w:proofErr w:type="spellEnd"/>
-            <w:r>
-              <w:rPr>
-                <w:rFonts w:ascii="Arial" w:hAnsi="Arial" w:cs="Arial"/>
-                <w:color w:val="000000"/>
-                <w:szCs w:val="20"/>
-                <w:lang w:val="es-CL" w:eastAsia="es-CL"/>
-              </w:rPr>
-              <w:t xml:space="preserve"> web y control remoto. [18]</w:t>
-            </w:r>
-          </w:p>
-        </w:tc>
-        <w:tc>
-          <w:tcPr>
-            <w:tcW w:w="3461" w:type="dxa"/>
-            <w:hideMark/>
-          </w:tcPr>
-          <w:p>
-            <w:pPr>
-              <w:jc w:val="left"/>
-              <w:cnfStyle w:val="000000100000" w:firstRow="0" w:lastRow="0" w:firstColumn="0" w:lastColumn="0" w:oddVBand="0" w:evenVBand="0" w:oddHBand="1" w:evenHBand="0" w:firstRowFirstColumn="0" w:firstRowLastColumn="0" w:lastRowFirstColumn="0" w:lastRowLastColumn="0"/>
-              <w:rPr>
-                <w:rFonts w:ascii="Arial" w:hAnsi="Arial" w:cs="Arial"/>
-                <w:color w:val="000000"/>
-                <w:szCs w:val="20"/>
-                <w:lang w:val="es-CL" w:eastAsia="es-CL"/>
-              </w:rPr>
-            </w:pPr>
-            <w:r>
-              <w:rPr>
-                <w:rFonts w:ascii="Arial" w:hAnsi="Arial" w:cs="Arial"/>
-                <w:color w:val="000000"/>
-                <w:szCs w:val="20"/>
-                <w:lang w:val="es-CL" w:eastAsia="es-CL"/>
-              </w:rPr>
-              <w:t>Estudio sobre el desarrollo de un sistema de bajo costo (microcontroladores + web) para monitorear flujo y humedad en zonas agrícolas.</w:t>
-            </w:r>
-          </w:p>
-        </w:tc>
-        <w:tc>
-          <w:tcPr>
-            <w:tcW w:w="4429" w:type="dxa"/>
-            <w:hideMark/>
-          </w:tcPr>
-          <w:p>
-            <w:pPr>
-              <w:jc w:val="left"/>
-              <w:cnfStyle w:val="000000100000" w:firstRow="0" w:lastRow="0" w:firstColumn="0" w:lastColumn="0" w:oddVBand="0" w:evenVBand="0" w:oddHBand="1" w:evenHBand="0" w:firstRowFirstColumn="0" w:firstRowLastColumn="0" w:lastRowFirstColumn="0" w:lastRowLastColumn="0"/>
-              <w:rPr>
-                <w:rFonts w:ascii="Arial" w:hAnsi="Arial" w:cs="Arial"/>
-                <w:color w:val="000000"/>
-                <w:szCs w:val="20"/>
-                <w:lang w:val="es-CL" w:eastAsia="es-CL"/>
-              </w:rPr>
-            </w:pPr>
-            <w:r>
-              <w:rPr>
-                <w:rFonts w:ascii="Arial" w:hAnsi="Arial" w:cs="Arial"/>
-                <w:b/>
-                <w:bCs/>
-                <w:i/>
-                <w:iCs/>
-                <w:color w:val="000000"/>
-                <w:szCs w:val="20"/>
-                <w:lang w:val="es-CL" w:eastAsia="es-CL"/>
-              </w:rPr>
-              <w:t>Validación Técnica</w:t>
-            </w:r>
-            <w:r>
-              <w:rPr>
-                <w:rFonts w:ascii="Arial" w:hAnsi="Arial" w:cs="Arial"/>
-                <w:color w:val="000000"/>
-                <w:szCs w:val="20"/>
-                <w:lang w:val="es-CL" w:eastAsia="es-CL"/>
-              </w:rPr>
-              <w:t>: Confirma que la visualización en tiempo real mejora la toma de decisiones en zonas rurales. Los principios son transferibles a Pampa Algodonal, demostrando que no se requieren soluciones industriales costosas.</w:t>
-            </w:r>
-          </w:p>
-        </w:tc>
-      </w:tr>
-      <w:tr>
-        <w:trPr>
-          <w:trHeight w:val="1405"/>
-        </w:trPr>
-        <w:tc>
-          <w:tcPr>
-            <w:cnfStyle w:val="001000000000" w:firstRow="0" w:lastRow="0" w:firstColumn="1" w:lastColumn="0" w:oddVBand="0" w:evenVBand="0" w:oddHBand="0" w:evenHBand="0" w:firstRowFirstColumn="0" w:firstRowLastColumn="0" w:lastRowFirstColumn="0" w:lastRowLastColumn="0"/>
-            <w:tcW w:w="3079" w:type="dxa"/>
-            <w:vAlign w:val="center"/>
-            <w:hideMark/>
-          </w:tcPr>
-          <w:p>
-            <w:pPr>
-              <w:jc w:val="left"/>
-              <w:rPr>
-                <w:rFonts w:ascii="Arial" w:hAnsi="Arial" w:cs="Arial"/>
-                <w:color w:val="000000"/>
-                <w:szCs w:val="20"/>
-                <w:lang w:val="es-CL" w:eastAsia="es-CL"/>
-              </w:rPr>
-            </w:pPr>
-            <w:r>
-              <w:rPr>
-                <w:rFonts w:ascii="Arial" w:hAnsi="Arial" w:cs="Arial"/>
-                <w:color w:val="000000"/>
-                <w:szCs w:val="20"/>
-                <w:lang w:val="es-CL" w:eastAsia="es-CL"/>
-              </w:rPr>
-              <w:t>2. Inteligencia de Negocios en Gestión Comercial</w:t>
-            </w:r>
-          </w:p>
-        </w:tc>
-        <w:tc>
-          <w:tcPr>
-            <w:tcW w:w="3109" w:type="dxa"/>
-            <w:hideMark/>
-          </w:tcPr>
-          <w:p>
-            <w:pPr>
-              <w:jc w:val="left"/>
-              <w:cnfStyle w:val="000000000000" w:firstRow="0" w:lastRow="0" w:firstColumn="0" w:lastColumn="0" w:oddVBand="0" w:evenVBand="0" w:oddHBand="0" w:evenHBand="0" w:firstRowFirstColumn="0" w:firstRowLastColumn="0" w:lastRowFirstColumn="0" w:lastRowLastColumn="0"/>
-              <w:rPr>
-                <w:rFonts w:ascii="Arial" w:hAnsi="Arial" w:cs="Arial"/>
-                <w:color w:val="000000"/>
-                <w:szCs w:val="20"/>
-                <w:lang w:val="es-CL" w:eastAsia="es-CL"/>
-              </w:rPr>
-            </w:pPr>
-            <w:r>
-              <w:rPr>
-                <w:rFonts w:ascii="Arial" w:hAnsi="Arial" w:cs="Arial"/>
-                <w:color w:val="000000"/>
-                <w:szCs w:val="20"/>
-                <w:lang w:val="es-CL" w:eastAsia="es-CL"/>
-              </w:rPr>
-              <w:t xml:space="preserve">Granados Ostolaza, D. (2023). Aplicación de </w:t>
-            </w:r>
-            <w:proofErr w:type="spellStart"/>
-            <w:r>
-              <w:rPr>
-                <w:rFonts w:ascii="Arial" w:hAnsi="Arial" w:cs="Arial"/>
-                <w:color w:val="000000"/>
-                <w:szCs w:val="20"/>
-                <w:lang w:val="es-CL" w:eastAsia="es-CL"/>
-              </w:rPr>
-              <w:t>Dashboards</w:t>
-            </w:r>
-            <w:proofErr w:type="spellEnd"/>
-            <w:r>
-              <w:rPr>
-                <w:rFonts w:ascii="Arial" w:hAnsi="Arial" w:cs="Arial"/>
-                <w:color w:val="000000"/>
-                <w:szCs w:val="20"/>
-                <w:lang w:val="es-CL" w:eastAsia="es-CL"/>
-              </w:rPr>
-              <w:t xml:space="preserve"> en Power BI para el análisis y toma de decisiones en el área de ventas. [19]</w:t>
-            </w:r>
-          </w:p>
-        </w:tc>
-        <w:tc>
-          <w:tcPr>
-            <w:tcW w:w="3461" w:type="dxa"/>
-            <w:hideMark/>
-          </w:tcPr>
-          <w:p>
-            <w:pPr>
-              <w:jc w:val="left"/>
-              <w:cnfStyle w:val="000000000000" w:firstRow="0" w:lastRow="0" w:firstColumn="0" w:lastColumn="0" w:oddVBand="0" w:evenVBand="0" w:oddHBand="0" w:evenHBand="0" w:firstRowFirstColumn="0" w:firstRowLastColumn="0" w:lastRowFirstColumn="0" w:lastRowLastColumn="0"/>
-              <w:rPr>
-                <w:rFonts w:ascii="Arial" w:hAnsi="Arial" w:cs="Arial"/>
-                <w:color w:val="000000"/>
-                <w:szCs w:val="20"/>
-                <w:lang w:val="es-CL" w:eastAsia="es-CL"/>
-              </w:rPr>
-            </w:pPr>
-            <w:r>
-              <w:rPr>
-                <w:rFonts w:ascii="Arial" w:hAnsi="Arial" w:cs="Arial"/>
-                <w:color w:val="000000"/>
-                <w:szCs w:val="20"/>
-                <w:lang w:val="es-CL" w:eastAsia="es-CL"/>
-              </w:rPr>
-              <w:t>Investigación aplicada sobre diagnóstico de flujos de información y creación de cuadros de mando para reducir tiempos y errores manuales.</w:t>
-            </w:r>
-          </w:p>
-        </w:tc>
-        <w:tc>
-          <w:tcPr>
-            <w:tcW w:w="4429" w:type="dxa"/>
-            <w:hideMark/>
-          </w:tcPr>
-          <w:p>
-            <w:pPr>
-              <w:jc w:val="left"/>
-              <w:cnfStyle w:val="000000000000" w:firstRow="0" w:lastRow="0" w:firstColumn="0" w:lastColumn="0" w:oddVBand="0" w:evenVBand="0" w:oddHBand="0" w:evenHBand="0" w:firstRowFirstColumn="0" w:firstRowLastColumn="0" w:lastRowFirstColumn="0" w:lastRowLastColumn="0"/>
-              <w:rPr>
-                <w:rFonts w:ascii="Arial" w:hAnsi="Arial" w:cs="Arial"/>
-                <w:color w:val="000000"/>
-                <w:szCs w:val="20"/>
-                <w:lang w:val="es-CL" w:eastAsia="es-CL"/>
-              </w:rPr>
-            </w:pPr>
-            <w:r>
-              <w:rPr>
-                <w:rFonts w:ascii="Arial" w:hAnsi="Arial" w:cs="Arial"/>
-                <w:b/>
-                <w:bCs/>
-                <w:i/>
-                <w:iCs/>
-                <w:color w:val="000000"/>
-                <w:szCs w:val="20"/>
-                <w:lang w:val="es-CL" w:eastAsia="es-CL"/>
-              </w:rPr>
-              <w:t>Metodología y UI</w:t>
-            </w:r>
-            <w:r>
-              <w:rPr>
-                <w:rFonts w:ascii="Arial" w:hAnsi="Arial" w:cs="Arial"/>
-                <w:color w:val="000000"/>
-                <w:szCs w:val="20"/>
-                <w:lang w:val="es-CL" w:eastAsia="es-CL"/>
-              </w:rPr>
-              <w:t xml:space="preserve">: Provee la base para el diseño de la interfaz y </w:t>
-            </w:r>
-            <w:proofErr w:type="spellStart"/>
-            <w:r>
-              <w:rPr>
-                <w:rFonts w:ascii="Arial" w:hAnsi="Arial" w:cs="Arial"/>
-                <w:color w:val="000000"/>
-                <w:szCs w:val="20"/>
-                <w:lang w:val="es-CL" w:eastAsia="es-CL"/>
-              </w:rPr>
-              <w:t>KPIs</w:t>
-            </w:r>
-            <w:proofErr w:type="spellEnd"/>
-            <w:r>
-              <w:rPr>
-                <w:rFonts w:ascii="Arial" w:hAnsi="Arial" w:cs="Arial"/>
-                <w:color w:val="000000"/>
-                <w:szCs w:val="20"/>
-                <w:lang w:val="es-CL" w:eastAsia="es-CL"/>
-              </w:rPr>
-              <w:t>. La lógica de "ventas" y "cuentas por cobrar" sirve para modelar la "recaudación" y "morosidad" del SSR, solucionando el problema de datos dispersos.</w:t>
-            </w:r>
-          </w:p>
-        </w:tc>
-      </w:tr>
-      <w:tr>
-        <w:trPr>
-          <w:cnfStyle w:val="000000100000" w:firstRow="0" w:lastRow="0" w:firstColumn="0" w:lastColumn="0" w:oddVBand="0" w:evenVBand="0" w:oddHBand="1" w:evenHBand="0" w:firstRowFirstColumn="0" w:firstRowLastColumn="0" w:lastRowFirstColumn="0" w:lastRowLastColumn="0"/>
-          <w:trHeight w:val="1411"/>
-        </w:trPr>
-        <w:tc>
-          <w:tcPr>
-            <w:cnfStyle w:val="001000000000" w:firstRow="0" w:lastRow="0" w:firstColumn="1" w:lastColumn="0" w:oddVBand="0" w:evenVBand="0" w:oddHBand="0" w:evenHBand="0" w:firstRowFirstColumn="0" w:firstRowLastColumn="0" w:lastRowFirstColumn="0" w:lastRowLastColumn="0"/>
-            <w:tcW w:w="3079" w:type="dxa"/>
-            <w:vAlign w:val="center"/>
-            <w:hideMark/>
-          </w:tcPr>
-          <w:p>
-            <w:pPr>
-              <w:jc w:val="left"/>
-              <w:rPr>
-                <w:rFonts w:ascii="Arial" w:hAnsi="Arial" w:cs="Arial"/>
-                <w:color w:val="000000"/>
-                <w:szCs w:val="20"/>
-                <w:lang w:val="es-CL" w:eastAsia="es-CL"/>
-              </w:rPr>
-            </w:pPr>
-            <w:r>
-              <w:rPr>
-                <w:rFonts w:ascii="Arial" w:hAnsi="Arial" w:cs="Arial"/>
-                <w:color w:val="000000"/>
-                <w:szCs w:val="20"/>
-                <w:lang w:val="es-CL" w:eastAsia="es-CL"/>
-              </w:rPr>
-              <w:t xml:space="preserve">3. Gestión de Crisis en </w:t>
-            </w:r>
-            <w:proofErr w:type="spellStart"/>
-            <w:r>
-              <w:rPr>
-                <w:rFonts w:ascii="Arial" w:hAnsi="Arial" w:cs="Arial"/>
-                <w:color w:val="000000"/>
-                <w:szCs w:val="20"/>
-                <w:lang w:val="es-CL" w:eastAsia="es-CL"/>
-              </w:rPr>
-              <w:t>APRs</w:t>
-            </w:r>
-            <w:proofErr w:type="spellEnd"/>
-            <w:r>
-              <w:rPr>
-                <w:rFonts w:ascii="Arial" w:hAnsi="Arial" w:cs="Arial"/>
-                <w:color w:val="000000"/>
-                <w:szCs w:val="20"/>
-                <w:lang w:val="es-CL" w:eastAsia="es-CL"/>
-              </w:rPr>
-              <w:t xml:space="preserve"> </w:t>
-            </w:r>
-            <w:proofErr w:type="gramStart"/>
-            <w:r>
-              <w:rPr>
-                <w:rFonts w:ascii="Arial" w:hAnsi="Arial" w:cs="Arial"/>
-                <w:color w:val="000000"/>
-                <w:szCs w:val="20"/>
-                <w:lang w:val="es-CL" w:eastAsia="es-CL"/>
-              </w:rPr>
-              <w:t>Chilenos</w:t>
-            </w:r>
-            <w:proofErr w:type="gramEnd"/>
-          </w:p>
-        </w:tc>
-        <w:tc>
-          <w:tcPr>
-            <w:tcW w:w="3109" w:type="dxa"/>
-            <w:hideMark/>
-          </w:tcPr>
-          <w:p>
-            <w:pPr>
-              <w:jc w:val="left"/>
-              <w:cnfStyle w:val="000000100000" w:firstRow="0" w:lastRow="0" w:firstColumn="0" w:lastColumn="0" w:oddVBand="0" w:evenVBand="0" w:oddHBand="1" w:evenHBand="0" w:firstRowFirstColumn="0" w:firstRowLastColumn="0" w:lastRowFirstColumn="0" w:lastRowLastColumn="0"/>
-              <w:rPr>
-                <w:rFonts w:ascii="Arial" w:hAnsi="Arial" w:cs="Arial"/>
-                <w:color w:val="000000"/>
-                <w:szCs w:val="20"/>
-                <w:lang w:val="es-CL" w:eastAsia="es-CL"/>
-              </w:rPr>
-            </w:pPr>
-            <w:r>
-              <w:rPr>
-                <w:rFonts w:ascii="Arial" w:hAnsi="Arial" w:cs="Arial"/>
-                <w:color w:val="000000"/>
-                <w:szCs w:val="20"/>
-                <w:lang w:val="es-CL" w:eastAsia="es-CL"/>
-              </w:rPr>
-              <w:t>Chacón Zenteno, M. J. (2022). Programa de agua potable rural: análisis de la gestión ante problemas de abastecimiento y saneamiento en Bahía Mansa. [20]</w:t>
-            </w:r>
-          </w:p>
-        </w:tc>
-        <w:tc>
-          <w:tcPr>
-            <w:tcW w:w="3461" w:type="dxa"/>
-            <w:hideMark/>
-          </w:tcPr>
-          <w:p>
-            <w:pPr>
-              <w:jc w:val="left"/>
-              <w:cnfStyle w:val="000000100000" w:firstRow="0" w:lastRow="0" w:firstColumn="0" w:lastColumn="0" w:oddVBand="0" w:evenVBand="0" w:oddHBand="1" w:evenHBand="0" w:firstRowFirstColumn="0" w:firstRowLastColumn="0" w:lastRowFirstColumn="0" w:lastRowLastColumn="0"/>
-              <w:rPr>
-                <w:rFonts w:ascii="Arial" w:hAnsi="Arial" w:cs="Arial"/>
-                <w:color w:val="000000"/>
-                <w:szCs w:val="20"/>
-                <w:lang w:val="es-CL" w:eastAsia="es-CL"/>
-              </w:rPr>
-            </w:pPr>
-            <w:r>
-              <w:rPr>
-                <w:rFonts w:ascii="Arial" w:hAnsi="Arial" w:cs="Arial"/>
-                <w:color w:val="000000"/>
-                <w:szCs w:val="20"/>
-                <w:lang w:val="es-CL" w:eastAsia="es-CL"/>
-              </w:rPr>
-              <w:t xml:space="preserve">Tesis que analiza barreras de gestión en </w:t>
-            </w:r>
-            <w:proofErr w:type="spellStart"/>
-            <w:r>
-              <w:rPr>
-                <w:rFonts w:ascii="Arial" w:hAnsi="Arial" w:cs="Arial"/>
-                <w:color w:val="000000"/>
-                <w:szCs w:val="20"/>
-                <w:lang w:val="es-CL" w:eastAsia="es-CL"/>
-              </w:rPr>
-              <w:t>APRs</w:t>
-            </w:r>
-            <w:proofErr w:type="spellEnd"/>
-            <w:r>
-              <w:rPr>
-                <w:rFonts w:ascii="Arial" w:hAnsi="Arial" w:cs="Arial"/>
-                <w:color w:val="000000"/>
-                <w:szCs w:val="20"/>
-                <w:lang w:val="es-CL" w:eastAsia="es-CL"/>
-              </w:rPr>
-              <w:t xml:space="preserve"> del sur de Chile, concluyendo que la falta de sistematización impide anticipar crisis.</w:t>
-            </w:r>
-          </w:p>
-        </w:tc>
-        <w:tc>
-          <w:tcPr>
-            <w:tcW w:w="4429" w:type="dxa"/>
-            <w:hideMark/>
-          </w:tcPr>
-          <w:p>
-            <w:pPr>
-              <w:jc w:val="left"/>
-              <w:cnfStyle w:val="000000100000" w:firstRow="0" w:lastRow="0" w:firstColumn="0" w:lastColumn="0" w:oddVBand="0" w:evenVBand="0" w:oddHBand="1" w:evenHBand="0" w:firstRowFirstColumn="0" w:firstRowLastColumn="0" w:lastRowFirstColumn="0" w:lastRowLastColumn="0"/>
-              <w:rPr>
-                <w:rFonts w:ascii="Arial" w:hAnsi="Arial" w:cs="Arial"/>
-                <w:color w:val="000000"/>
-                <w:szCs w:val="20"/>
-                <w:lang w:val="es-CL" w:eastAsia="es-CL"/>
-              </w:rPr>
-            </w:pPr>
-            <w:r>
-              <w:rPr>
-                <w:rFonts w:ascii="Arial" w:hAnsi="Arial" w:cs="Arial"/>
-                <w:b/>
-                <w:bCs/>
-                <w:i/>
-                <w:iCs/>
-                <w:color w:val="000000"/>
-                <w:szCs w:val="20"/>
-                <w:lang w:val="es-CL" w:eastAsia="es-CL"/>
-              </w:rPr>
-              <w:t>Justificación Estratégica</w:t>
-            </w:r>
-            <w:r>
-              <w:rPr>
-                <w:rFonts w:ascii="Arial" w:hAnsi="Arial" w:cs="Arial"/>
-                <w:color w:val="000000"/>
-                <w:szCs w:val="20"/>
-                <w:lang w:val="es-CL" w:eastAsia="es-CL"/>
-              </w:rPr>
-              <w:t xml:space="preserve">: Aporta el argumento de política pública. Posiciona al </w:t>
-            </w:r>
-            <w:proofErr w:type="spellStart"/>
-            <w:r>
-              <w:rPr>
-                <w:rFonts w:ascii="Arial" w:hAnsi="Arial" w:cs="Arial"/>
-                <w:color w:val="000000"/>
-                <w:szCs w:val="20"/>
-                <w:lang w:val="es-CL" w:eastAsia="es-CL"/>
-              </w:rPr>
-              <w:t>dashboard</w:t>
-            </w:r>
-            <w:proofErr w:type="spellEnd"/>
-            <w:r>
-              <w:rPr>
-                <w:rFonts w:ascii="Arial" w:hAnsi="Arial" w:cs="Arial"/>
-                <w:color w:val="000000"/>
-                <w:szCs w:val="20"/>
-                <w:lang w:val="es-CL" w:eastAsia="es-CL"/>
-              </w:rPr>
-              <w:t xml:space="preserve"> no solo como herramienta administrativa, sino como un instrumento vital para la resiliencia, gobernanza y sostenibilidad del servicio.</w:t>
-            </w:r>
-          </w:p>
-        </w:tc>
-      </w:tr>
-    </w:tbl>
-    <w:p>
-      <w:pPr>
-        <w:rPr>
-          <w:lang w:val="es-CL"/>
-        </w:rPr>
-      </w:pPr>
-    </w:p>
-    <w:p>
-      <w:pPr>
-        <w:rPr>
-          <w:b/>
-          <w:bCs/>
-          <w:lang w:val="es-CL"/>
-        </w:rPr>
-      </w:pPr>
+    <w:p>
+      <w:pPr>
+        <w:rPr>
+          <w:lang w:val="es-CL"/>
+        </w:rPr>
+      </w:pPr>
+      <w:r>
+        <w:rPr>
+          <w:lang w:val="es-CL"/>
+        </w:rPr>
+        <w:t xml:space="preserve">Para fundamentar el proyecto, se han considerado diversos antecedentes académicos que aportan validación técnica, metodológica y estratégica. En primer lugar, el estudio de Alcívar Giler (2023) sobre monitoreo hídrico rural en Latinoamérica desarrolla un sistema de bajo costo basado en microcontroladores y un </w:t>
+      </w:r>
+      <w:proofErr w:type="spellStart"/>
+      <w:r>
+        <w:rPr>
+          <w:lang w:val="es-CL"/>
+        </w:rPr>
+        <w:t>dashboard</w:t>
+      </w:r>
+      <w:proofErr w:type="spellEnd"/>
+      <w:r>
+        <w:rPr>
+          <w:lang w:val="es-CL"/>
+        </w:rPr>
+        <w:t xml:space="preserve"> web para supervisar variables como flujo y humedad en zonas agrícolas; este trabajo valida que la visualización en tiempo real mejora la toma de decisiones en entornos rurales y demuestra que sus principios son transferibles a contextos como Pampa Algodonal, sin necesidad de recurrir a soluciones industriales costosas. En segundo término, la investigación de Granados Ostolaza (2023) sobre inteligencia de negocios aplicada a la gestión comercial utiliza </w:t>
+      </w:r>
+      <w:proofErr w:type="spellStart"/>
+      <w:r>
+        <w:rPr>
+          <w:lang w:val="es-CL"/>
+        </w:rPr>
+        <w:t>dashboards</w:t>
+      </w:r>
+      <w:proofErr w:type="spellEnd"/>
+      <w:r>
+        <w:rPr>
+          <w:lang w:val="es-CL"/>
+        </w:rPr>
+        <w:t xml:space="preserve"> en Power BI para optimizar el análisis de ventas, lo que proporciona una base metodológica y de diseño de interfaz para definir </w:t>
+      </w:r>
+      <w:proofErr w:type="spellStart"/>
+      <w:r>
+        <w:rPr>
+          <w:lang w:val="es-CL"/>
+        </w:rPr>
+        <w:t>KPIs</w:t>
+      </w:r>
+      <w:proofErr w:type="spellEnd"/>
+      <w:r>
+        <w:rPr>
+          <w:lang w:val="es-CL"/>
+        </w:rPr>
+        <w:t xml:space="preserve"> orientados a la recaudación y el control de morosidad en el SSR, ayudando así a resolver el problema de datos dispersos. Por último, el análisis de Chacón Zenteno (2022) sobre la gestión de crisis en </w:t>
+      </w:r>
+      <w:proofErr w:type="spellStart"/>
+      <w:r>
+        <w:rPr>
+          <w:lang w:val="es-CL"/>
+        </w:rPr>
+        <w:t>APRs</w:t>
+      </w:r>
+      <w:proofErr w:type="spellEnd"/>
+      <w:r>
+        <w:rPr>
+          <w:lang w:val="es-CL"/>
+        </w:rPr>
+        <w:t xml:space="preserve"> chilenos identifica que la falta de sistematización dificulta anticipar emergencias de abastecimiento, lo que brinda una justificación estratégica al posicionar el </w:t>
+      </w:r>
+      <w:proofErr w:type="spellStart"/>
+      <w:r>
+        <w:rPr>
+          <w:lang w:val="es-CL"/>
+        </w:rPr>
+        <w:t>dashboard</w:t>
+      </w:r>
+      <w:proofErr w:type="spellEnd"/>
+      <w:r>
+        <w:rPr>
+          <w:lang w:val="es-CL"/>
+        </w:rPr>
+        <w:t xml:space="preserve"> no s</w:t>
+      </w:r>
+      <w:r>
+        <w:rPr>
+          <w:lang w:val="es-CL"/>
+        </w:rPr>
+        <w:t>ó</w:t>
+      </w:r>
+      <w:r>
+        <w:rPr>
+          <w:lang w:val="es-CL"/>
+        </w:rPr>
+        <w:t>lo como una herramienta administrativa, sino como un instrumento clave para fortalecer la resiliencia, la gobernanza y la sostenibilidad del servicio.</w:t>
+      </w:r>
     </w:p>
     <w:p>
       <w:pPr>
@@ -13563,7 +12996,7 @@
       <mc:AlternateContent>
         <mc:Choice Requires="wps">
           <w:drawing>
-            <wp:anchor distT="0" distB="0" distL="114300" distR="114300" simplePos="0" relativeHeight="251659264" behindDoc="1" locked="0" layoutInCell="1" allowOverlap="1" wp14:anchorId="4F242CAE" wp14:editId="39D30047">
+            <wp:anchor distT="0" distB="0" distL="114300" distR="114300" simplePos="0" relativeHeight="251657728" behindDoc="1" locked="0" layoutInCell="1" allowOverlap="1" wp14:anchorId="4F242CAE" wp14:editId="39D30047">
               <wp:simplePos x="0" y="0"/>
               <wp:positionH relativeFrom="column">
                 <wp:posOffset>6251906</wp:posOffset>
@@ -13995,7 +13428,7 @@
         <w:noProof/>
       </w:rPr>
       <w:drawing>
-        <wp:anchor distT="0" distB="0" distL="114300" distR="114300" simplePos="0" relativeHeight="251660288" behindDoc="1" locked="0" layoutInCell="1" allowOverlap="1" wp14:anchorId="1BDDAB9E" wp14:editId="220D99A7">
+        <wp:anchor distT="0" distB="0" distL="114300" distR="114300" simplePos="0" relativeHeight="251658752" behindDoc="1" locked="0" layoutInCell="1" allowOverlap="1" wp14:anchorId="1BDDAB9E" wp14:editId="220D99A7">
           <wp:simplePos x="0" y="0"/>
           <wp:positionH relativeFrom="page">
             <wp:align>left</wp:align>
@@ -14075,7 +13508,7 @@
       <mc:AlternateContent>
         <mc:Choice Requires="wps">
           <w:drawing>
-            <wp:anchor distT="0" distB="0" distL="114300" distR="114300" simplePos="0" relativeHeight="251659264" behindDoc="0" locked="0" layoutInCell="1" allowOverlap="1" wp14:anchorId="7ECC598E" wp14:editId="00949E24">
+            <wp:anchor distT="0" distB="0" distL="114300" distR="114300" simplePos="0" relativeHeight="251656704" behindDoc="0" locked="0" layoutInCell="1" allowOverlap="1" wp14:anchorId="7ECC598E" wp14:editId="00949E24">
               <wp:simplePos x="0" y="0"/>
               <wp:positionH relativeFrom="column">
                 <wp:posOffset>2219325</wp:posOffset>
@@ -22723,6 +22156,7 @@
   <w:style w:type="character" w:default="1" w:styleId="Fuentedeprrafopredeter">
     <w:name w:val="Default Paragraph Font"/>
     <w:uiPriority w:val="1"/>
+    <w:semiHidden/>
     <w:unhideWhenUsed/>
   </w:style>
   <w:style w:type="table" w:default="1" w:styleId="Tablanormal">

</xml_diff>